<commit_message>
Add team composition documents and initial images for RentKana
</commit_message>
<xml_diff>
--- a/3W2H.docx
+++ b/3W2H.docx
@@ -4,24 +4,54 @@
   <w:body>
     <w:p>
       <w:pPr>
-        <w:jc w:val="both"/>
-        <w:rPr>
-          <w:rFonts w:ascii="Arial" w:hAnsi="Arial" w:cs="Arial"/>
+        <w:pStyle w:val="Title"/>
+        <w:spacing w:after="0"/>
+        <w:jc w:val="center"/>
+        <w:rPr>
           <w:b/>
           <w:bCs/>
-        </w:rPr>
-      </w:pPr>
-      <w:r>
-        <w:rPr>
-          <w:rFonts w:ascii="Arial" w:hAnsi="Arial" w:cs="Arial"/>
+          <w:sz w:val="44"/>
+          <w:szCs w:val="44"/>
+        </w:rPr>
+      </w:pPr>
+      <w:r>
+        <w:rPr>
           <w:b/>
           <w:bCs/>
-        </w:rPr>
-        <w:t>What</w:t>
-      </w:r>
-    </w:p>
-    <w:p>
-      <w:pPr>
+          <w:sz w:val="44"/>
+          <w:szCs w:val="44"/>
+        </w:rPr>
+        <w:t>3W2H</w:t>
+      </w:r>
+    </w:p>
+    <w:p>
+      <w:pPr>
+        <w:pStyle w:val="Heading1"/>
+        <w:spacing w:before="0" w:after="0"/>
+        <w:rPr>
+          <w:rFonts w:ascii="Arial" w:hAnsi="Arial" w:cs="Arial"/>
+          <w:b/>
+          <w:bCs/>
+          <w:color w:val="000000" w:themeColor="text1"/>
+          <w:sz w:val="28"/>
+          <w:szCs w:val="28"/>
+        </w:rPr>
+      </w:pPr>
+      <w:r>
+        <w:rPr>
+          <w:rFonts w:ascii="Arial" w:hAnsi="Arial" w:cs="Arial"/>
+          <w:b/>
+          <w:bCs/>
+          <w:color w:val="000000" w:themeColor="text1"/>
+          <w:sz w:val="28"/>
+          <w:szCs w:val="28"/>
+        </w:rPr>
+        <w:t>WHAT</w:t>
+      </w:r>
+    </w:p>
+    <w:p>
+      <w:pPr>
+        <w:spacing w:after="0"/>
         <w:ind w:left="720"/>
         <w:jc w:val="both"/>
         <w:rPr>
@@ -47,6 +77,7 @@
     </w:p>
     <w:p>
       <w:pPr>
+        <w:spacing w:after="0"/>
         <w:ind w:left="720"/>
         <w:jc w:val="both"/>
         <w:rPr>
@@ -71,6 +102,7 @@
           <w:ilvl w:val="0"/>
           <w:numId w:val="1"/>
         </w:numPr>
+        <w:spacing w:after="0"/>
         <w:jc w:val="both"/>
         <w:rPr>
           <w:rFonts w:ascii="Arial" w:hAnsi="Arial" w:cs="Arial"/>
@@ -90,6 +122,7 @@
           <w:ilvl w:val="0"/>
           <w:numId w:val="1"/>
         </w:numPr>
+        <w:spacing w:after="0"/>
         <w:jc w:val="both"/>
         <w:rPr>
           <w:rFonts w:ascii="Arial" w:hAnsi="Arial" w:cs="Arial"/>
@@ -109,6 +142,7 @@
           <w:ilvl w:val="0"/>
           <w:numId w:val="1"/>
         </w:numPr>
+        <w:spacing w:after="0"/>
         <w:jc w:val="both"/>
         <w:rPr>
           <w:rFonts w:ascii="Arial" w:hAnsi="Arial" w:cs="Arial"/>
@@ -128,6 +162,7 @@
           <w:ilvl w:val="0"/>
           <w:numId w:val="1"/>
         </w:numPr>
+        <w:spacing w:after="0"/>
         <w:jc w:val="both"/>
         <w:rPr>
           <w:rFonts w:ascii="Arial" w:hAnsi="Arial" w:cs="Arial"/>
@@ -147,6 +182,7 @@
           <w:ilvl w:val="0"/>
           <w:numId w:val="1"/>
         </w:numPr>
+        <w:spacing w:after="0"/>
         <w:jc w:val="both"/>
         <w:rPr>
           <w:rFonts w:ascii="Arial" w:hAnsi="Arial" w:cs="Arial"/>
@@ -161,7 +197,8 @@
     </w:p>
     <w:p>
       <w:pPr>
-        <w:jc w:val="both"/>
+        <w:pStyle w:val="Heading1"/>
+        <w:spacing w:before="0" w:after="0"/>
         <w:rPr>
           <w:rFonts w:ascii="Arial" w:hAnsi="Arial" w:cs="Arial"/>
           <w:b/>
@@ -173,8 +210,11 @@
           <w:rFonts w:ascii="Arial" w:hAnsi="Arial" w:cs="Arial"/>
           <w:b/>
           <w:bCs/>
-        </w:rPr>
-        <w:t>Why</w:t>
+          <w:color w:val="000000" w:themeColor="text1"/>
+          <w:sz w:val="28"/>
+          <w:szCs w:val="28"/>
+        </w:rPr>
+        <w:t>WHY</w:t>
       </w:r>
     </w:p>
     <w:p>
@@ -184,6 +224,7 @@
           <w:ilvl w:val="0"/>
           <w:numId w:val="2"/>
         </w:numPr>
+        <w:spacing w:after="0"/>
         <w:jc w:val="both"/>
         <w:rPr>
           <w:rFonts w:ascii="Arial" w:hAnsi="Arial" w:cs="Arial"/>
@@ -203,6 +244,7 @@
           <w:ilvl w:val="0"/>
           <w:numId w:val="2"/>
         </w:numPr>
+        <w:spacing w:after="0"/>
         <w:jc w:val="both"/>
         <w:rPr>
           <w:rFonts w:ascii="Arial" w:hAnsi="Arial" w:cs="Arial"/>
@@ -222,6 +264,7 @@
           <w:ilvl w:val="0"/>
           <w:numId w:val="2"/>
         </w:numPr>
+        <w:spacing w:after="0"/>
         <w:jc w:val="both"/>
         <w:rPr>
           <w:rFonts w:ascii="Arial" w:hAnsi="Arial" w:cs="Arial"/>
@@ -236,6 +279,7 @@
     </w:p>
     <w:p>
       <w:pPr>
+        <w:spacing w:after="0"/>
         <w:jc w:val="both"/>
         <w:rPr>
           <w:rFonts w:ascii="Arial" w:hAnsi="Arial" w:cs="Arial"/>
@@ -250,24 +294,31 @@
     </w:p>
     <w:p>
       <w:pPr>
-        <w:jc w:val="both"/>
+        <w:pStyle w:val="Heading1"/>
+        <w:spacing w:before="0" w:after="0"/>
         <w:rPr>
           <w:rFonts w:ascii="Arial" w:hAnsi="Arial" w:cs="Arial"/>
           <w:b/>
           <w:bCs/>
         </w:rPr>
       </w:pPr>
+      <w:proofErr w:type="gramStart"/>
       <w:r>
         <w:rPr>
           <w:rFonts w:ascii="Arial" w:hAnsi="Arial" w:cs="Arial"/>
           <w:b/>
           <w:bCs/>
-        </w:rPr>
-        <w:t>Where</w:t>
-      </w:r>
-    </w:p>
-    <w:p>
-      <w:pPr>
+          <w:color w:val="000000" w:themeColor="text1"/>
+          <w:sz w:val="28"/>
+          <w:szCs w:val="28"/>
+        </w:rPr>
+        <w:t>WHERE</w:t>
+      </w:r>
+      <w:proofErr w:type="gramEnd"/>
+    </w:p>
+    <w:p>
+      <w:pPr>
+        <w:spacing w:after="0"/>
         <w:ind w:left="720"/>
         <w:jc w:val="both"/>
         <w:rPr>
@@ -283,6 +334,7 @@
     </w:p>
     <w:p>
       <w:pPr>
+        <w:spacing w:after="0"/>
         <w:ind w:left="720"/>
         <w:jc w:val="both"/>
         <w:rPr>
@@ -298,7 +350,8 @@
     </w:p>
     <w:p>
       <w:pPr>
-        <w:jc w:val="both"/>
+        <w:pStyle w:val="Heading1"/>
+        <w:spacing w:before="0" w:after="0"/>
         <w:rPr>
           <w:rFonts w:ascii="Arial" w:hAnsi="Arial" w:cs="Arial"/>
           <w:b/>
@@ -310,12 +363,16 @@
           <w:rFonts w:ascii="Arial" w:hAnsi="Arial" w:cs="Arial"/>
           <w:b/>
           <w:bCs/>
-        </w:rPr>
-        <w:t>How</w:t>
-      </w:r>
-    </w:p>
-    <w:p>
-      <w:pPr>
+          <w:color w:val="000000" w:themeColor="text1"/>
+          <w:sz w:val="28"/>
+          <w:szCs w:val="28"/>
+        </w:rPr>
+        <w:t>HOW</w:t>
+      </w:r>
+    </w:p>
+    <w:p>
+      <w:pPr>
+        <w:spacing w:after="0"/>
         <w:ind w:left="720"/>
         <w:jc w:val="both"/>
         <w:rPr>
@@ -336,6 +393,7 @@
           <w:ilvl w:val="0"/>
           <w:numId w:val="3"/>
         </w:numPr>
+        <w:spacing w:after="0"/>
         <w:jc w:val="both"/>
         <w:rPr>
           <w:rFonts w:ascii="Arial" w:hAnsi="Arial" w:cs="Arial"/>
@@ -345,13 +403,7 @@
         <w:rPr>
           <w:rFonts w:ascii="Arial" w:hAnsi="Arial" w:cs="Arial"/>
         </w:rPr>
-        <w:t>Backend: Laravel (PHP), MySQL (database</w:t>
-      </w:r>
-      <w:r>
-        <w:rPr>
-          <w:rFonts w:ascii="Arial" w:hAnsi="Arial" w:cs="Arial"/>
-        </w:rPr>
-        <w:t>)</w:t>
+        <w:t>Backend: Laravel (PHP), MySQL (database)</w:t>
       </w:r>
     </w:p>
     <w:p>
@@ -361,6 +413,7 @@
           <w:ilvl w:val="0"/>
           <w:numId w:val="3"/>
         </w:numPr>
+        <w:spacing w:after="0"/>
         <w:jc w:val="both"/>
         <w:rPr>
           <w:rFonts w:ascii="Arial" w:hAnsi="Arial" w:cs="Arial"/>
@@ -380,6 +433,7 @@
           <w:ilvl w:val="0"/>
           <w:numId w:val="3"/>
         </w:numPr>
+        <w:spacing w:after="0"/>
         <w:jc w:val="both"/>
         <w:rPr>
           <w:rFonts w:ascii="Arial" w:hAnsi="Arial" w:cs="Arial"/>
@@ -389,23 +443,12 @@
         <w:rPr>
           <w:rFonts w:ascii="Arial" w:hAnsi="Arial" w:cs="Arial"/>
         </w:rPr>
-        <w:t>Hosting: Cloud-based hosting (</w:t>
-      </w:r>
-      <w:r>
-        <w:rPr>
-          <w:rFonts w:ascii="Arial" w:hAnsi="Arial" w:cs="Arial"/>
-        </w:rPr>
-        <w:t>Heroku</w:t>
-      </w:r>
-      <w:r>
-        <w:rPr>
-          <w:rFonts w:ascii="Arial" w:hAnsi="Arial" w:cs="Arial"/>
-        </w:rPr>
-        <w:t>)</w:t>
-      </w:r>
-    </w:p>
-    <w:p>
-      <w:pPr>
+        <w:t>Hosting: Cloud-based hosting (Heroku)</w:t>
+      </w:r>
+    </w:p>
+    <w:p>
+      <w:pPr>
+        <w:spacing w:after="0"/>
         <w:ind w:left="720"/>
         <w:jc w:val="both"/>
         <w:rPr>
@@ -426,6 +469,7 @@
           <w:ilvl w:val="0"/>
           <w:numId w:val="4"/>
         </w:numPr>
+        <w:spacing w:after="0"/>
         <w:jc w:val="both"/>
         <w:rPr>
           <w:rFonts w:ascii="Arial" w:hAnsi="Arial" w:cs="Arial"/>
@@ -445,6 +489,7 @@
           <w:ilvl w:val="0"/>
           <w:numId w:val="4"/>
         </w:numPr>
+        <w:spacing w:after="0"/>
         <w:jc w:val="both"/>
         <w:rPr>
           <w:rFonts w:ascii="Arial" w:hAnsi="Arial" w:cs="Arial"/>
@@ -454,7 +499,6 @@
         <w:rPr>
           <w:rFonts w:ascii="Arial" w:hAnsi="Arial" w:cs="Arial"/>
         </w:rPr>
-        <w:lastRenderedPageBreak/>
         <w:t>Team Composition: Students will contribute in areas like backend development, frontend development, UI/UX design, and testing.</w:t>
       </w:r>
     </w:p>
@@ -465,6 +509,7 @@
           <w:ilvl w:val="0"/>
           <w:numId w:val="4"/>
         </w:numPr>
+        <w:spacing w:after="0"/>
         <w:jc w:val="both"/>
         <w:rPr>
           <w:rFonts w:ascii="Arial" w:hAnsi="Arial" w:cs="Arial"/>
@@ -474,16 +519,32 @@
         <w:rPr>
           <w:rFonts w:ascii="Arial" w:hAnsi="Arial" w:cs="Arial"/>
         </w:rPr>
-        <w:t>Collaboration: Use GitHub for version control, Trello/Notion for task management, and Slack for communication.</w:t>
-      </w:r>
-    </w:p>
-    <w:p>
-      <w:pPr>
-        <w:jc w:val="both"/>
+        <w:t xml:space="preserve">Collaboration: Use GitHub for version control, Trello for task management, and </w:t>
+      </w:r>
+      <w:r>
+        <w:rPr>
+          <w:rFonts w:ascii="Arial" w:hAnsi="Arial" w:cs="Arial"/>
+        </w:rPr>
+        <w:t>WhatsApp</w:t>
+      </w:r>
+      <w:r>
+        <w:rPr>
+          <w:rFonts w:ascii="Arial" w:hAnsi="Arial" w:cs="Arial"/>
+        </w:rPr>
+        <w:t xml:space="preserve"> for communication.</w:t>
+      </w:r>
+    </w:p>
+    <w:p>
+      <w:pPr>
+        <w:pStyle w:val="Heading1"/>
+        <w:spacing w:before="0" w:after="0"/>
         <w:rPr>
           <w:rFonts w:ascii="Arial" w:hAnsi="Arial" w:cs="Arial"/>
           <w:b/>
           <w:bCs/>
+          <w:color w:val="000000" w:themeColor="text1"/>
+          <w:sz w:val="28"/>
+          <w:szCs w:val="28"/>
         </w:rPr>
       </w:pPr>
       <w:r>
@@ -491,12 +552,17 @@
           <w:rFonts w:ascii="Arial" w:hAnsi="Arial" w:cs="Arial"/>
           <w:b/>
           <w:bCs/>
-        </w:rPr>
-        <w:t>How Much</w:t>
-      </w:r>
-    </w:p>
-    <w:p>
-      <w:pPr>
+          <w:color w:val="000000" w:themeColor="text1"/>
+          <w:sz w:val="28"/>
+          <w:szCs w:val="28"/>
+        </w:rPr>
+        <w:lastRenderedPageBreak/>
+        <w:t>HOW MUCH</w:t>
+      </w:r>
+    </w:p>
+    <w:p>
+      <w:pPr>
+        <w:spacing w:after="0"/>
         <w:ind w:left="720"/>
         <w:jc w:val="both"/>
         <w:rPr>
@@ -517,6 +583,7 @@
           <w:ilvl w:val="0"/>
           <w:numId w:val="5"/>
         </w:numPr>
+        <w:spacing w:after="0"/>
         <w:jc w:val="both"/>
         <w:rPr>
           <w:rFonts w:ascii="Arial" w:hAnsi="Arial" w:cs="Arial"/>
@@ -536,6 +603,7 @@
           <w:ilvl w:val="0"/>
           <w:numId w:val="5"/>
         </w:numPr>
+        <w:spacing w:after="0"/>
         <w:jc w:val="both"/>
         <w:rPr>
           <w:rFonts w:ascii="Arial" w:hAnsi="Arial" w:cs="Arial"/>
@@ -555,6 +623,7 @@
           <w:ilvl w:val="0"/>
           <w:numId w:val="5"/>
         </w:numPr>
+        <w:spacing w:after="0"/>
         <w:jc w:val="both"/>
         <w:rPr>
           <w:rFonts w:ascii="Arial" w:hAnsi="Arial" w:cs="Arial"/>
@@ -569,6 +638,7 @@
     </w:p>
     <w:p>
       <w:pPr>
+        <w:spacing w:after="0"/>
         <w:ind w:left="720"/>
         <w:jc w:val="both"/>
         <w:rPr>
@@ -589,6 +659,7 @@
           <w:ilvl w:val="0"/>
           <w:numId w:val="6"/>
         </w:numPr>
+        <w:spacing w:after="0"/>
         <w:ind w:left="1440"/>
         <w:jc w:val="both"/>
         <w:rPr>
@@ -609,6 +680,7 @@
           <w:ilvl w:val="0"/>
           <w:numId w:val="6"/>
         </w:numPr>
+        <w:spacing w:after="0"/>
         <w:ind w:left="1440"/>
         <w:jc w:val="both"/>
         <w:rPr>

</xml_diff>